<commit_message>
Update references in Appendix A for bank statement extraction investigation
</commit_message>
<xml_diff>
--- a/MODEL_COMPARISON_APPENDIX_A.docx
+++ b/MODEL_COMPARISON_APPENDIX_A.docx
@@ -2,7 +2,7 @@
 <file path=word/document.xml><?xml version="1.0" encoding="utf-8"?>
 <w:document xmlns:w="http://schemas.openxmlformats.org/wordprocessingml/2006/main" xmlns:m="http://schemas.openxmlformats.org/officeDocument/2006/math" xmlns:r="http://schemas.openxmlformats.org/officeDocument/2006/relationships" xmlns:o="urn:schemas-microsoft-com:office:office" xmlns:v="urn:schemas-microsoft-com:vml" xmlns:w10="urn:schemas-microsoft-com:office:word" xmlns:a="http://schemas.openxmlformats.org/drawingml/2006/main" xmlns:pic="http://schemas.openxmlformats.org/drawingml/2006/picture" xmlns:wp="http://schemas.openxmlformats.org/drawingml/2006/wordprocessingDrawing">
   <w:body>
-    <w:bookmarkStart w:id="43" w:name="X20d377a968404171007f4b1ff63b65589bdc127"/>
+    <w:bookmarkStart w:id="39" w:name="X20d377a968404171007f4b1ff63b65589bdc127"/>
     <w:p>
       <w:pPr>
         <w:pStyle w:val="Heading1"/>
@@ -2616,13 +2616,92 @@
     </w:p>
     <w:bookmarkEnd w:id="35"/>
     <w:bookmarkEnd w:id="36"/>
-    <w:bookmarkStart w:id="41" w:name="a.10-technical-references"/>
+    <w:bookmarkStart w:id="37" w:name="a.10-references"/>
     <w:p>
       <w:pPr>
         <w:pStyle w:val="Heading2"/>
       </w:pPr>
       <w:r>
-        <w:t xml:space="preserve">A.10 Technical References</w:t>
+        <w:t xml:space="preserve">A.10 References</w:t>
+      </w:r>
+    </w:p>
+    <w:p>
+      <w:pPr>
+        <w:pStyle w:val="FirstParagraph"/>
+      </w:pPr>
+      <w:r>
+        <w:t xml:space="preserve">Wang, W., Gao, Z., Gu, L., Pu, H., Cui, L., Wei, X., Liu, Z., Jing, L., Ye, S., Shao, J., Wang, Z., Chen, Z., Zhang, H., Yang, G., Wang, H., Wei, Q., et al. (2025). InternVL3.5: Advancing Open-Source Multimodal Models in Versatility, Reasoning, and Efficiency.</w:t>
+      </w:r>
+      <w:r>
+        <w:t xml:space="preserve"> </w:t>
+      </w:r>
+      <w:r>
+        <w:rPr>
+          <w:i/>
+          <w:iCs/>
+        </w:rPr>
+        <w:t xml:space="preserve">arXiv preprint arXiv:2508.18265</w:t>
+      </w:r>
+      <w:r>
+        <w:t xml:space="preserve">.</w:t>
+      </w:r>
+    </w:p>
+    <w:p>
+      <w:pPr>
+        <w:pStyle w:val="BodyText"/>
+      </w:pPr>
+      <w:r>
+        <w:t xml:space="preserve">Zhu, J., Wang, W., Chen, Z., Liu, Z., Ye, S., Gu, L., Tian, H., Duang, Y., Su, W., Shao, J., Gao, Z., Cui, E., Wang, X., Cao, Y., Liu, Y., Wei, X., et al. (2025). InternVL3: Exploring Advanced Training and Test-Time Recipes for Open-Source Multimodal Models.</w:t>
+      </w:r>
+      <w:r>
+        <w:t xml:space="preserve"> </w:t>
+      </w:r>
+      <w:r>
+        <w:rPr>
+          <w:i/>
+          <w:iCs/>
+        </w:rPr>
+        <w:t xml:space="preserve">arXiv preprint arXiv:2504.10479</w:t>
+      </w:r>
+      <w:r>
+        <w:t xml:space="preserve">.</w:t>
+      </w:r>
+    </w:p>
+    <w:p>
+      <w:r>
+        <w:pict>
+          <v:rect style="width:0;height:1.5pt" o:hralign="center" o:hrstd="t" o:hr="t"/>
+        </w:pict>
+      </w:r>
+    </w:p>
+    <w:bookmarkEnd w:id="37"/>
+    <w:bookmarkStart w:id="38" w:name="a.11-visualizations"/>
+    <w:p>
+      <w:pPr>
+        <w:pStyle w:val="Heading2"/>
+      </w:pPr>
+      <w:r>
+        <w:t xml:space="preserve">A.11 Visualizations</w:t>
+      </w:r>
+    </w:p>
+    <w:p>
+      <w:pPr>
+        <w:pStyle w:val="FirstParagraph"/>
+      </w:pPr>
+      <w:r>
+        <w:t xml:space="preserve">Generated by</w:t>
+      </w:r>
+      <w:r>
+        <w:t xml:space="preserve"> </w:t>
+      </w:r>
+      <w:r>
+        <w:rPr>
+          <w:rStyle w:val="VerbatimChar"/>
+        </w:rPr>
+        <w:t xml:space="preserve">bank_statement/bank_model_comparison.ipynb</w:t>
+      </w:r>
+      <w:r>
+        <w:t xml:space="preserve">:</w:t>
       </w:r>
     </w:p>
     <w:p>
@@ -2633,19 +2712,17 @@
           <w:numId w:val="1011"/>
         </w:numPr>
       </w:pPr>
-      <w:hyperlink r:id="rId37">
-        <w:r>
-          <w:rPr>
-            <w:rStyle w:val="Hyperlink"/>
-          </w:rPr>
-          <w:t xml:space="preserve">InternVL3.5 Technical Report</w:t>
-        </w:r>
-      </w:hyperlink>
+      <w:r>
+        <w:rPr>
+          <w:rStyle w:val="VerbatimChar"/>
+        </w:rPr>
+        <w:t xml:space="preserve">output/bank_model_dashboard.png</w:t>
+      </w:r>
       <w:r>
         <w:t xml:space="preserve"> </w:t>
       </w:r>
       <w:r>
-        <w:t xml:space="preserve">— Cascade RL, Visual Resolution Router</w:t>
+        <w:t xml:space="preserve">— Executive summary dashboard</w:t>
       </w:r>
     </w:p>
     <w:p>
@@ -2656,19 +2733,17 @@
           <w:numId w:val="1011"/>
         </w:numPr>
       </w:pPr>
-      <w:hyperlink r:id="rId38">
-        <w:r>
-          <w:rPr>
-            <w:rStyle w:val="Hyperlink"/>
-          </w:rPr>
-          <w:t xml:space="preserve">InternVL3 Technical Report</w:t>
-        </w:r>
-      </w:hyperlink>
+      <w:r>
+        <w:rPr>
+          <w:rStyle w:val="VerbatimChar"/>
+        </w:rPr>
+        <w:t xml:space="preserve">output/bank_accuracy_comparison.png</w:t>
+      </w:r>
       <w:r>
         <w:t xml:space="preserve"> </w:t>
       </w:r>
       <w:r>
-        <w:t xml:space="preserve">— Native Multimodal Pre-training, V2PE</w:t>
+        <w:t xml:space="preserve">— Accuracy distribution by model</w:t>
       </w:r>
     </w:p>
     <w:p>
@@ -2679,19 +2754,17 @@
           <w:numId w:val="1011"/>
         </w:numPr>
       </w:pPr>
-      <w:hyperlink r:id="rId39">
-        <w:r>
-          <w:rPr>
-            <w:rStyle w:val="Hyperlink"/>
-          </w:rPr>
-          <w:t xml:space="preserve">Bank Adapter Design</w:t>
-        </w:r>
-      </w:hyperlink>
+      <w:r>
+        <w:rPr>
+          <w:rStyle w:val="VerbatimChar"/>
+        </w:rPr>
+        <w:t xml:space="preserve">output/bank_processing_time.png</w:t>
+      </w:r>
       <w:r>
         <w:t xml:space="preserve"> </w:t>
       </w:r>
       <w:r>
-        <w:t xml:space="preserve">— Strategy pattern for bank-specific extraction</w:t>
+        <w:t xml:space="preserve">— Processing time distribution</w:t>
       </w:r>
     </w:p>
     <w:p>
@@ -2702,129 +2775,6 @@
           <w:numId w:val="1011"/>
         </w:numPr>
       </w:pPr>
-      <w:hyperlink r:id="rId40">
-        <w:r>
-          <w:rPr>
-            <w:rStyle w:val="Hyperlink"/>
-          </w:rPr>
-          <w:t xml:space="preserve">VLM Inductive Bias Analysis</w:t>
-        </w:r>
-      </w:hyperlink>
-      <w:r>
-        <w:t xml:space="preserve"> </w:t>
-      </w:r>
-      <w:r>
-        <w:t xml:space="preserve">— Why VLMs struggle with structured documents</w:t>
-      </w:r>
-    </w:p>
-    <w:p>
-      <w:r>
-        <w:pict>
-          <v:rect style="width:0;height:1.5pt" o:hralign="center" o:hrstd="t" o:hr="t"/>
-        </w:pict>
-      </w:r>
-    </w:p>
-    <w:bookmarkEnd w:id="41"/>
-    <w:bookmarkStart w:id="42" w:name="a.11-visualizations"/>
-    <w:p>
-      <w:pPr>
-        <w:pStyle w:val="Heading2"/>
-      </w:pPr>
-      <w:r>
-        <w:t xml:space="preserve">A.11 Visualizations</w:t>
-      </w:r>
-    </w:p>
-    <w:p>
-      <w:pPr>
-        <w:pStyle w:val="FirstParagraph"/>
-      </w:pPr>
-      <w:r>
-        <w:t xml:space="preserve">Generated by</w:t>
-      </w:r>
-      <w:r>
-        <w:t xml:space="preserve"> </w:t>
-      </w:r>
-      <w:r>
-        <w:rPr>
-          <w:rStyle w:val="VerbatimChar"/>
-        </w:rPr>
-        <w:t xml:space="preserve">bank_statement/bank_model_comparison.ipynb</w:t>
-      </w:r>
-      <w:r>
-        <w:t xml:space="preserve">:</w:t>
-      </w:r>
-    </w:p>
-    <w:p>
-      <w:pPr>
-        <w:pStyle w:val="Compact"/>
-        <w:numPr>
-          <w:ilvl w:val="0"/>
-          <w:numId w:val="1012"/>
-        </w:numPr>
-      </w:pPr>
-      <w:r>
-        <w:rPr>
-          <w:rStyle w:val="VerbatimChar"/>
-        </w:rPr>
-        <w:t xml:space="preserve">output/bank_model_dashboard.png</w:t>
-      </w:r>
-      <w:r>
-        <w:t xml:space="preserve"> </w:t>
-      </w:r>
-      <w:r>
-        <w:t xml:space="preserve">— Executive summary dashboard</w:t>
-      </w:r>
-    </w:p>
-    <w:p>
-      <w:pPr>
-        <w:pStyle w:val="Compact"/>
-        <w:numPr>
-          <w:ilvl w:val="0"/>
-          <w:numId w:val="1012"/>
-        </w:numPr>
-      </w:pPr>
-      <w:r>
-        <w:rPr>
-          <w:rStyle w:val="VerbatimChar"/>
-        </w:rPr>
-        <w:t xml:space="preserve">output/bank_accuracy_comparison.png</w:t>
-      </w:r>
-      <w:r>
-        <w:t xml:space="preserve"> </w:t>
-      </w:r>
-      <w:r>
-        <w:t xml:space="preserve">— Accuracy distribution by model</w:t>
-      </w:r>
-    </w:p>
-    <w:p>
-      <w:pPr>
-        <w:pStyle w:val="Compact"/>
-        <w:numPr>
-          <w:ilvl w:val="0"/>
-          <w:numId w:val="1012"/>
-        </w:numPr>
-      </w:pPr>
-      <w:r>
-        <w:rPr>
-          <w:rStyle w:val="VerbatimChar"/>
-        </w:rPr>
-        <w:t xml:space="preserve">output/bank_processing_time.png</w:t>
-      </w:r>
-      <w:r>
-        <w:t xml:space="preserve"> </w:t>
-      </w:r>
-      <w:r>
-        <w:t xml:space="preserve">— Processing time distribution</w:t>
-      </w:r>
-    </w:p>
-    <w:p>
-      <w:pPr>
-        <w:pStyle w:val="Compact"/>
-        <w:numPr>
-          <w:ilvl w:val="0"/>
-          <w:numId w:val="1012"/>
-        </w:numPr>
-      </w:pPr>
       <w:r>
         <w:rPr>
           <w:rStyle w:val="VerbatimChar"/>
@@ -2843,7 +2793,7 @@
         <w:pStyle w:val="Compact"/>
         <w:numPr>
           <w:ilvl w:val="0"/>
-          <w:numId w:val="1012"/>
+          <w:numId w:val="1011"/>
         </w:numPr>
       </w:pPr>
       <w:r>
@@ -2864,7 +2814,7 @@
         <w:pStyle w:val="Compact"/>
         <w:numPr>
           <w:ilvl w:val="0"/>
-          <w:numId w:val="1012"/>
+          <w:numId w:val="1011"/>
         </w:numPr>
       </w:pPr>
       <w:r>
@@ -2899,8 +2849,8 @@
         <w:t xml:space="preserve">Appendix generated December 2025 from CBA-specific synthetic dataset on L40 GPU (24GB VRAM, 12 patch limit for InternVL models)</w:t>
       </w:r>
     </w:p>
-    <w:bookmarkEnd w:id="42"/>
-    <w:bookmarkEnd w:id="43"/>
+    <w:bookmarkEnd w:id="38"/>
+    <w:bookmarkEnd w:id="39"/>
     <w:sectPr>
       <w:footnotePr>
         <w:numRestart w:val="eachSect"/>
@@ -3287,9 +3237,6 @@
     <w:abstractNumId w:val="991"/>
   </w:num>
   <w:num w:numId="1011">
-    <w:abstractNumId w:val="991"/>
-  </w:num>
-  <w:num w:numId="1012">
     <w:abstractNumId w:val="991"/>
   </w:num>
 </w:numbering>

</xml_diff>